<commit_message>
Background Task failure handling (part 1)
</commit_message>
<xml_diff>
--- a/Documentation/BackgroundTasks Documentation.docx
+++ b/Documentation/BackgroundTasks Documentation.docx
@@ -2223,7 +2223,17 @@
           <w:szCs w:val="19"/>
           <w:lang w:val="en-US"/>
         </w:rPr>
-        <w:t xml:space="preserve"> the argument object used to invoke the Task on cleanup</w:t>
+        <w:t xml:space="preserve"> the argument object used to invoke the Task on </w:t>
+      </w:r>
+      <w:r>
+        <w:rPr>
+          <w:rFonts w:ascii="Consolas" w:hAnsi="Consolas" w:cs="Consolas"/>
+          <w:color w:val="008000"/>
+          <w:sz w:val="19"/>
+          <w:szCs w:val="19"/>
+          <w:lang w:val="en-US"/>
+        </w:rPr>
+        <w:t>task failure</w:t>
       </w:r>
     </w:p>
     <w:p>
@@ -2349,7 +2359,7 @@
           <w:szCs w:val="19"/>
           <w:lang w:val="en-US"/>
         </w:rPr>
-        <w:t>AsyncCleanupNotification</w:t>
+        <w:t>AsyncErrorNotification</w:t>
       </w:r>
       <w:proofErr w:type="spellEnd"/>
       <w:r>
@@ -3745,13 +3755,7 @@
         <w:t xml:space="preserve">    }</w:t>
       </w:r>
     </w:p>
-    <w:p>
-      <w:pPr>
-        <w:rPr>
-          <w:lang w:val="en-US"/>
-        </w:rPr>
-      </w:pPr>
-    </w:p>
+    <w:p/>
     <w:p>
       <w:r>
         <w:t xml:space="preserve">Bietet </w:t>
@@ -7572,23 +7576,14 @@
           <w:szCs w:val="19"/>
         </w:rPr>
       </w:pPr>
-      <w:r>
-        <w:rPr>
-          <w:rFonts w:ascii="Consolas" w:hAnsi="Consolas" w:cs="Consolas"/>
-          <w:sz w:val="19"/>
-          <w:szCs w:val="19"/>
-        </w:rPr>
-        <w:t xml:space="preserve">Task </w:t>
-      </w:r>
       <w:proofErr w:type="spellStart"/>
       <w:r>
         <w:rPr>
           <w:rFonts w:ascii="Consolas" w:hAnsi="Consolas" w:cs="Consolas"/>
-          <w:color w:val="2B91AF"/>
-          <w:sz w:val="19"/>
-          <w:szCs w:val="19"/>
-        </w:rPr>
-        <w:t>TaskType</w:t>
+          <w:sz w:val="19"/>
+          <w:szCs w:val="19"/>
+        </w:rPr>
+        <w:t>BackgroundService</w:t>
       </w:r>
       <w:proofErr w:type="spellEnd"/>
       <w:r>
@@ -7626,32 +7621,32 @@
           <w:szCs w:val="19"/>
         </w:rPr>
       </w:pPr>
-      <w:r>
-        <w:rPr>
-          <w:rFonts w:ascii="Consolas" w:hAnsi="Consolas" w:cs="Consolas"/>
-          <w:sz w:val="19"/>
-          <w:szCs w:val="19"/>
-        </w:rPr>
-        <w:t xml:space="preserve">Task </w:t>
-      </w:r>
       <w:proofErr w:type="spellStart"/>
       <w:r>
         <w:rPr>
           <w:rFonts w:ascii="Consolas" w:hAnsi="Consolas" w:cs="Consolas"/>
+          <w:sz w:val="19"/>
+          <w:szCs w:val="19"/>
+        </w:rPr>
+        <w:t>BackgroundService</w:t>
+      </w:r>
+      <w:proofErr w:type="spellEnd"/>
+      <w:r>
+        <w:rPr>
+          <w:rFonts w:ascii="Consolas" w:hAnsi="Consolas" w:cs="Consolas"/>
           <w:color w:val="2B91AF"/>
           <w:sz w:val="19"/>
           <w:szCs w:val="19"/>
         </w:rPr>
-        <w:t>TaskType</w:t>
-      </w:r>
-      <w:proofErr w:type="spellEnd"/>
-      <w:r>
-        <w:rPr>
-          <w:rFonts w:ascii="Consolas" w:hAnsi="Consolas" w:cs="Consolas"/>
-          <w:sz w:val="19"/>
-          <w:szCs w:val="19"/>
-        </w:rPr>
-        <w:t xml:space="preserve"> ist frei -&gt; 2.</w:t>
+        <w:t xml:space="preserve"> </w:t>
+      </w:r>
+      <w:r>
+        <w:rPr>
+          <w:rFonts w:ascii="Consolas" w:hAnsi="Consolas" w:cs="Consolas"/>
+          <w:sz w:val="19"/>
+          <w:szCs w:val="19"/>
+        </w:rPr>
+        <w:t>ist frei -&gt; 2.</w:t>
       </w:r>
     </w:p>
     <w:p>
@@ -7877,8 +7872,6 @@
       <w:r>
         <w:br/>
       </w:r>
-      <w:bookmarkStart w:id="0" w:name="_GoBack"/>
-      <w:bookmarkEnd w:id="0"/>
       <w:r>
         <w:sym w:font="Wingdings" w:char="F0E0"/>
       </w:r>
@@ -7919,6 +7912,81 @@
       <w:r>
         <w:t>Goto 3.</w:t>
       </w:r>
+    </w:p>
+    <w:p>
+      <w:pPr>
+        <w:pStyle w:val="Listenabsatz"/>
+        <w:numPr>
+          <w:ilvl w:val="0"/>
+          <w:numId w:val="1"/>
+        </w:numPr>
+      </w:pPr>
+      <w:r>
+        <w:t>Task wird beendet</w:t>
+      </w:r>
+    </w:p>
+    <w:p>
+      <w:pPr>
+        <w:pStyle w:val="Listenabsatz"/>
+        <w:numPr>
+          <w:ilvl w:val="1"/>
+          <w:numId w:val="1"/>
+        </w:numPr>
+      </w:pPr>
+      <w:r>
+        <w:t>Erfolgreich beendet -&gt; nächster Task</w:t>
+      </w:r>
+    </w:p>
+    <w:p>
+      <w:pPr>
+        <w:pStyle w:val="Listenabsatz"/>
+        <w:numPr>
+          <w:ilvl w:val="1"/>
+          <w:numId w:val="1"/>
+        </w:numPr>
+      </w:pPr>
+      <w:r>
+        <w:t xml:space="preserve">Mit </w:t>
+      </w:r>
+      <w:proofErr w:type="spellStart"/>
+      <w:r>
+        <w:t>Exception</w:t>
+      </w:r>
+      <w:proofErr w:type="spellEnd"/>
+      <w:r>
+        <w:t xml:space="preserve"> beendet </w:t>
+      </w:r>
+    </w:p>
+    <w:p>
+      <w:pPr>
+        <w:pStyle w:val="Listenabsatz"/>
+        <w:numPr>
+          <w:ilvl w:val="2"/>
+          <w:numId w:val="1"/>
+        </w:numPr>
+      </w:pPr>
+      <w:proofErr w:type="spellStart"/>
+      <w:r>
+        <w:t>Task.Cleanup</w:t>
+      </w:r>
+      <w:proofErr w:type="spellEnd"/>
+      <w:r>
+        <w:t>(arg) wird aufgerufen</w:t>
+      </w:r>
+    </w:p>
+    <w:p>
+      <w:pPr>
+        <w:pStyle w:val="Listenabsatz"/>
+        <w:numPr>
+          <w:ilvl w:val="2"/>
+          <w:numId w:val="1"/>
+        </w:numPr>
+      </w:pPr>
+      <w:r>
+        <w:t>-&gt; nächster Task</w:t>
+      </w:r>
+      <w:bookmarkStart w:id="0" w:name="_GoBack"/>
+      <w:bookmarkEnd w:id="0"/>
     </w:p>
     <w:p>
       <w:pPr>
@@ -8878,7 +8946,7 @@
 </file>
 
 <file path=customXml/itemProps1.xml><?xml version="1.0" encoding="utf-8"?>
-<ds:datastoreItem xmlns:ds="http://schemas.openxmlformats.org/officeDocument/2006/customXml" ds:itemID="{8451CB60-9C9D-431B-A27A-2BD3B7F534BF}">
+<ds:datastoreItem xmlns:ds="http://schemas.openxmlformats.org/officeDocument/2006/customXml" ds:itemID="{80B087EA-8BE1-4164-898E-C17938FA8402}">
   <ds:schemaRefs>
     <ds:schemaRef ds:uri="http://schemas.openxmlformats.org/officeDocument/2006/bibliography"/>
   </ds:schemaRefs>

</xml_diff>

<commit_message>
BackgroundTasks: replace Itemsinflight with isbusy
</commit_message>
<xml_diff>
--- a/Documentation/BackgroundTasks Documentation.docx
+++ b/Documentation/BackgroundTasks Documentation.docx
@@ -3041,7 +3041,29 @@
           <w:szCs w:val="19"/>
           <w:lang w:val="en-US"/>
         </w:rPr>
-        <w:t xml:space="preserve"> Sends either 0s or 1s depending on whether this task is currently executing or not</w:t>
+        <w:t xml:space="preserve"> Sends </w:t>
+      </w:r>
+      <w:proofErr w:type="gramStart"/>
+      <w:r>
+        <w:rPr>
+          <w:rFonts w:ascii="Consolas" w:hAnsi="Consolas" w:cs="Consolas"/>
+          <w:color w:val="008000"/>
+          <w:sz w:val="19"/>
+          <w:szCs w:val="19"/>
+          <w:lang w:val="en-US"/>
+        </w:rPr>
+        <w:t>boolean</w:t>
+      </w:r>
+      <w:proofErr w:type="gramEnd"/>
+      <w:r>
+        <w:rPr>
+          <w:rFonts w:ascii="Consolas" w:hAnsi="Consolas" w:cs="Consolas"/>
+          <w:color w:val="008000"/>
+          <w:sz w:val="19"/>
+          <w:szCs w:val="19"/>
+          <w:lang w:val="en-US"/>
+        </w:rPr>
+        <w:t xml:space="preserve"> values showing wether this Task is currently busy or not</w:t>
       </w:r>
     </w:p>
     <w:p>
@@ -3119,7 +3141,6 @@
         </w:rPr>
         <w:t xml:space="preserve">        </w:t>
       </w:r>
-      <w:proofErr w:type="spellStart"/>
       <w:r>
         <w:rPr>
           <w:rFonts w:ascii="Consolas" w:hAnsi="Consolas" w:cs="Consolas"/>
@@ -3130,7 +3151,6 @@
         </w:rPr>
         <w:t>IObservable</w:t>
       </w:r>
-      <w:proofErr w:type="spellEnd"/>
       <w:r>
         <w:rPr>
           <w:rFonts w:ascii="Consolas" w:hAnsi="Consolas" w:cs="Consolas"/>
@@ -3140,7 +3160,6 @@
         </w:rPr>
         <w:t>&lt;</w:t>
       </w:r>
-      <w:proofErr w:type="spellStart"/>
       <w:r>
         <w:rPr>
           <w:rFonts w:ascii="Consolas" w:hAnsi="Consolas" w:cs="Consolas"/>
@@ -3149,37 +3168,16 @@
           <w:szCs w:val="19"/>
           <w:lang w:val="en-US"/>
         </w:rPr>
-        <w:t>int</w:t>
-      </w:r>
-      <w:proofErr w:type="spellEnd"/>
-      <w:r>
-        <w:rPr>
-          <w:rFonts w:ascii="Consolas" w:hAnsi="Consolas" w:cs="Consolas"/>
-          <w:sz w:val="19"/>
-          <w:szCs w:val="19"/>
-          <w:lang w:val="en-US"/>
-        </w:rPr>
-        <w:t xml:space="preserve">&gt; </w:t>
-      </w:r>
-      <w:proofErr w:type="spellStart"/>
-      <w:r>
-        <w:rPr>
-          <w:rFonts w:ascii="Consolas" w:hAnsi="Consolas" w:cs="Consolas"/>
-          <w:sz w:val="19"/>
-          <w:szCs w:val="19"/>
-          <w:lang w:val="en-US"/>
-        </w:rPr>
-        <w:t>ItemsInflight</w:t>
-      </w:r>
-      <w:proofErr w:type="spellEnd"/>
-      <w:r>
-        <w:rPr>
-          <w:rFonts w:ascii="Consolas" w:hAnsi="Consolas" w:cs="Consolas"/>
-          <w:sz w:val="19"/>
-          <w:szCs w:val="19"/>
-          <w:lang w:val="en-US"/>
-        </w:rPr>
-        <w:t xml:space="preserve"> </w:t>
+        <w:t>bool</w:t>
+      </w:r>
+      <w:r>
+        <w:rPr>
+          <w:rFonts w:ascii="Consolas" w:hAnsi="Consolas" w:cs="Consolas"/>
+          <w:sz w:val="19"/>
+          <w:szCs w:val="19"/>
+          <w:lang w:val="en-US"/>
+        </w:rPr>
+        <w:t xml:space="preserve">&gt; BusyObservable </w:t>
       </w:r>
       <w:proofErr w:type="gramStart"/>
       <w:r>
@@ -3327,7 +3325,7 @@
           <w:szCs w:val="19"/>
           <w:lang w:val="en-US"/>
         </w:rPr>
-        <w:t xml:space="preserve"> either 0 or 1 depending on whether this task is currently executing or not</w:t>
+        <w:t xml:space="preserve"> the most recent value transmitted by BusyObservable</w:t>
       </w:r>
     </w:p>
     <w:p>
@@ -3405,8 +3403,6 @@
         </w:rPr>
         <w:t xml:space="preserve">        </w:t>
       </w:r>
-      <w:proofErr w:type="spellStart"/>
-      <w:proofErr w:type="gramStart"/>
       <w:r>
         <w:rPr>
           <w:rFonts w:ascii="Consolas" w:hAnsi="Consolas" w:cs="Consolas"/>
@@ -3415,38 +3411,16 @@
           <w:szCs w:val="19"/>
           <w:lang w:val="en-US"/>
         </w:rPr>
-        <w:t>int</w:t>
-      </w:r>
-      <w:proofErr w:type="spellEnd"/>
-      <w:proofErr w:type="gramEnd"/>
-      <w:r>
-        <w:rPr>
-          <w:rFonts w:ascii="Consolas" w:hAnsi="Consolas" w:cs="Consolas"/>
-          <w:sz w:val="19"/>
-          <w:szCs w:val="19"/>
-          <w:lang w:val="en-US"/>
-        </w:rPr>
-        <w:t xml:space="preserve"> </w:t>
-      </w:r>
-      <w:proofErr w:type="spellStart"/>
-      <w:r>
-        <w:rPr>
-          <w:rFonts w:ascii="Consolas" w:hAnsi="Consolas" w:cs="Consolas"/>
-          <w:sz w:val="19"/>
-          <w:szCs w:val="19"/>
-          <w:lang w:val="en-US"/>
-        </w:rPr>
-        <w:t>CurrentItemsInFlight</w:t>
-      </w:r>
-      <w:proofErr w:type="spellEnd"/>
-      <w:r>
-        <w:rPr>
-          <w:rFonts w:ascii="Consolas" w:hAnsi="Consolas" w:cs="Consolas"/>
-          <w:sz w:val="19"/>
-          <w:szCs w:val="19"/>
-          <w:lang w:val="en-US"/>
-        </w:rPr>
-        <w:t xml:space="preserve"> { </w:t>
+        <w:t>bool</w:t>
+      </w:r>
+      <w:r>
+        <w:rPr>
+          <w:rFonts w:ascii="Consolas" w:hAnsi="Consolas" w:cs="Consolas"/>
+          <w:sz w:val="19"/>
+          <w:szCs w:val="19"/>
+          <w:lang w:val="en-US"/>
+        </w:rPr>
+        <w:t xml:space="preserve"> IsBusy { </w:t>
       </w:r>
       <w:r>
         <w:rPr>
@@ -3481,6 +3455,8 @@
           <w:lang w:val="en-US"/>
         </w:rPr>
       </w:pPr>
+      <w:bookmarkStart w:id="0" w:name="_GoBack"/>
+      <w:bookmarkEnd w:id="0"/>
       <w:r>
         <w:rPr>
           <w:rFonts w:ascii="Consolas" w:hAnsi="Consolas" w:cs="Consolas"/>
@@ -4465,125 +4441,125 @@
           <w:szCs w:val="19"/>
           <w:lang w:val="en-US"/>
         </w:rPr>
+        <w:t xml:space="preserve">        </w:t>
+      </w:r>
+      <w:r>
+        <w:rPr>
+          <w:rFonts w:ascii="Consolas" w:hAnsi="Consolas" w:cs="Consolas"/>
+          <w:color w:val="808080"/>
+          <w:sz w:val="19"/>
+          <w:szCs w:val="19"/>
+          <w:lang w:val="en-US"/>
+        </w:rPr>
+        <w:t>///</w:t>
+      </w:r>
+      <w:r>
+        <w:rPr>
+          <w:rFonts w:ascii="Consolas" w:hAnsi="Consolas" w:cs="Consolas"/>
+          <w:color w:val="008000"/>
+          <w:sz w:val="19"/>
+          <w:szCs w:val="19"/>
+          <w:lang w:val="en-US"/>
+        </w:rPr>
+        <w:t xml:space="preserve"> </w:t>
+      </w:r>
+      <w:r>
+        <w:rPr>
+          <w:rFonts w:ascii="Consolas" w:hAnsi="Consolas" w:cs="Consolas"/>
+          <w:color w:val="808080"/>
+          <w:sz w:val="19"/>
+          <w:szCs w:val="19"/>
+          <w:lang w:val="en-US"/>
+        </w:rPr>
+        <w:t>&lt;summary&gt;</w:t>
+      </w:r>
+    </w:p>
+    <w:p>
+      <w:pPr>
+        <w:autoSpaceDE w:val="0"/>
+        <w:autoSpaceDN w:val="0"/>
+        <w:adjustRightInd w:val="0"/>
+        <w:spacing w:after="0" w:line="240" w:lineRule="auto"/>
+        <w:rPr>
+          <w:rFonts w:ascii="Consolas" w:hAnsi="Consolas" w:cs="Consolas"/>
+          <w:sz w:val="19"/>
+          <w:szCs w:val="19"/>
+          <w:lang w:val="en-US"/>
+        </w:rPr>
+      </w:pPr>
+      <w:r>
+        <w:rPr>
+          <w:rFonts w:ascii="Consolas" w:hAnsi="Consolas" w:cs="Consolas"/>
+          <w:sz w:val="19"/>
+          <w:szCs w:val="19"/>
+          <w:lang w:val="en-US"/>
+        </w:rPr>
+        <w:t xml:space="preserve">        </w:t>
+      </w:r>
+      <w:r>
+        <w:rPr>
+          <w:rFonts w:ascii="Consolas" w:hAnsi="Consolas" w:cs="Consolas"/>
+          <w:color w:val="808080"/>
+          <w:sz w:val="19"/>
+          <w:szCs w:val="19"/>
+          <w:lang w:val="en-US"/>
+        </w:rPr>
+        <w:t>///</w:t>
+      </w:r>
+      <w:r>
+        <w:rPr>
+          <w:rFonts w:ascii="Consolas" w:hAnsi="Consolas" w:cs="Consolas"/>
+          <w:color w:val="008000"/>
+          <w:sz w:val="19"/>
+          <w:szCs w:val="19"/>
+          <w:lang w:val="en-US"/>
+        </w:rPr>
+        <w:t xml:space="preserve"> Reports a given status string via the </w:t>
+      </w:r>
+      <w:proofErr w:type="spellStart"/>
+      <w:r>
+        <w:rPr>
+          <w:rFonts w:ascii="Consolas" w:hAnsi="Consolas" w:cs="Consolas"/>
+          <w:color w:val="008000"/>
+          <w:sz w:val="19"/>
+          <w:szCs w:val="19"/>
+          <w:lang w:val="en-US"/>
+        </w:rPr>
+        <w:t>AsyncProgressMessages</w:t>
+      </w:r>
+      <w:proofErr w:type="spellEnd"/>
+      <w:r>
+        <w:rPr>
+          <w:rFonts w:ascii="Consolas" w:hAnsi="Consolas" w:cs="Consolas"/>
+          <w:color w:val="008000"/>
+          <w:sz w:val="19"/>
+          <w:szCs w:val="19"/>
+          <w:lang w:val="en-US"/>
+        </w:rPr>
+        <w:t xml:space="preserve"> Property</w:t>
+      </w:r>
+    </w:p>
+    <w:p>
+      <w:pPr>
+        <w:autoSpaceDE w:val="0"/>
+        <w:autoSpaceDN w:val="0"/>
+        <w:adjustRightInd w:val="0"/>
+        <w:spacing w:after="0" w:line="240" w:lineRule="auto"/>
+        <w:rPr>
+          <w:rFonts w:ascii="Consolas" w:hAnsi="Consolas" w:cs="Consolas"/>
+          <w:sz w:val="19"/>
+          <w:szCs w:val="19"/>
+          <w:lang w:val="en-US"/>
+        </w:rPr>
+      </w:pPr>
+      <w:r>
+        <w:rPr>
+          <w:rFonts w:ascii="Consolas" w:hAnsi="Consolas" w:cs="Consolas"/>
+          <w:sz w:val="19"/>
+          <w:szCs w:val="19"/>
+          <w:lang w:val="en-US"/>
+        </w:rPr>
         <w:lastRenderedPageBreak/>
-        <w:t xml:space="preserve">        </w:t>
-      </w:r>
-      <w:r>
-        <w:rPr>
-          <w:rFonts w:ascii="Consolas" w:hAnsi="Consolas" w:cs="Consolas"/>
-          <w:color w:val="808080"/>
-          <w:sz w:val="19"/>
-          <w:szCs w:val="19"/>
-          <w:lang w:val="en-US"/>
-        </w:rPr>
-        <w:t>///</w:t>
-      </w:r>
-      <w:r>
-        <w:rPr>
-          <w:rFonts w:ascii="Consolas" w:hAnsi="Consolas" w:cs="Consolas"/>
-          <w:color w:val="008000"/>
-          <w:sz w:val="19"/>
-          <w:szCs w:val="19"/>
-          <w:lang w:val="en-US"/>
-        </w:rPr>
-        <w:t xml:space="preserve"> </w:t>
-      </w:r>
-      <w:r>
-        <w:rPr>
-          <w:rFonts w:ascii="Consolas" w:hAnsi="Consolas" w:cs="Consolas"/>
-          <w:color w:val="808080"/>
-          <w:sz w:val="19"/>
-          <w:szCs w:val="19"/>
-          <w:lang w:val="en-US"/>
-        </w:rPr>
-        <w:t>&lt;summary&gt;</w:t>
-      </w:r>
-    </w:p>
-    <w:p>
-      <w:pPr>
-        <w:autoSpaceDE w:val="0"/>
-        <w:autoSpaceDN w:val="0"/>
-        <w:adjustRightInd w:val="0"/>
-        <w:spacing w:after="0" w:line="240" w:lineRule="auto"/>
-        <w:rPr>
-          <w:rFonts w:ascii="Consolas" w:hAnsi="Consolas" w:cs="Consolas"/>
-          <w:sz w:val="19"/>
-          <w:szCs w:val="19"/>
-          <w:lang w:val="en-US"/>
-        </w:rPr>
-      </w:pPr>
-      <w:r>
-        <w:rPr>
-          <w:rFonts w:ascii="Consolas" w:hAnsi="Consolas" w:cs="Consolas"/>
-          <w:sz w:val="19"/>
-          <w:szCs w:val="19"/>
-          <w:lang w:val="en-US"/>
-        </w:rPr>
-        <w:t xml:space="preserve">        </w:t>
-      </w:r>
-      <w:r>
-        <w:rPr>
-          <w:rFonts w:ascii="Consolas" w:hAnsi="Consolas" w:cs="Consolas"/>
-          <w:color w:val="808080"/>
-          <w:sz w:val="19"/>
-          <w:szCs w:val="19"/>
-          <w:lang w:val="en-US"/>
-        </w:rPr>
-        <w:t>///</w:t>
-      </w:r>
-      <w:r>
-        <w:rPr>
-          <w:rFonts w:ascii="Consolas" w:hAnsi="Consolas" w:cs="Consolas"/>
-          <w:color w:val="008000"/>
-          <w:sz w:val="19"/>
-          <w:szCs w:val="19"/>
-          <w:lang w:val="en-US"/>
-        </w:rPr>
-        <w:t xml:space="preserve"> Reports a given status string via the </w:t>
-      </w:r>
-      <w:proofErr w:type="spellStart"/>
-      <w:r>
-        <w:rPr>
-          <w:rFonts w:ascii="Consolas" w:hAnsi="Consolas" w:cs="Consolas"/>
-          <w:color w:val="008000"/>
-          <w:sz w:val="19"/>
-          <w:szCs w:val="19"/>
-          <w:lang w:val="en-US"/>
-        </w:rPr>
-        <w:t>AsyncProgressMessages</w:t>
-      </w:r>
-      <w:proofErr w:type="spellEnd"/>
-      <w:r>
-        <w:rPr>
-          <w:rFonts w:ascii="Consolas" w:hAnsi="Consolas" w:cs="Consolas"/>
-          <w:color w:val="008000"/>
-          <w:sz w:val="19"/>
-          <w:szCs w:val="19"/>
-          <w:lang w:val="en-US"/>
-        </w:rPr>
-        <w:t xml:space="preserve"> Property</w:t>
-      </w:r>
-    </w:p>
-    <w:p>
-      <w:pPr>
-        <w:autoSpaceDE w:val="0"/>
-        <w:autoSpaceDN w:val="0"/>
-        <w:adjustRightInd w:val="0"/>
-        <w:spacing w:after="0" w:line="240" w:lineRule="auto"/>
-        <w:rPr>
-          <w:rFonts w:ascii="Consolas" w:hAnsi="Consolas" w:cs="Consolas"/>
-          <w:sz w:val="19"/>
-          <w:szCs w:val="19"/>
-          <w:lang w:val="en-US"/>
-        </w:rPr>
-      </w:pPr>
-      <w:r>
-        <w:rPr>
-          <w:rFonts w:ascii="Consolas" w:hAnsi="Consolas" w:cs="Consolas"/>
-          <w:sz w:val="19"/>
-          <w:szCs w:val="19"/>
-          <w:lang w:val="en-US"/>
-        </w:rPr>
         <w:t xml:space="preserve">        </w:t>
       </w:r>
       <w:r>
@@ -7520,7 +7496,6 @@
         </w:numPr>
       </w:pPr>
       <w:r>
-        <w:lastRenderedPageBreak/>
         <w:t>Die Anwendung wird wieder fortgesetzt (</w:t>
       </w:r>
       <w:proofErr w:type="spellStart"/>
@@ -7574,6 +7549,7 @@
         </w:numPr>
       </w:pPr>
       <w:r>
+        <w:lastRenderedPageBreak/>
         <w:t>Die Anwendung wird neu gestartet</w:t>
       </w:r>
     </w:p>
@@ -7736,8 +7712,6 @@
       <w:r>
         <w:t>(arg) wird aufgerufen</w:t>
       </w:r>
-      <w:bookmarkStart w:id="0" w:name="_GoBack"/>
-      <w:bookmarkEnd w:id="0"/>
     </w:p>
     <w:p>
       <w:pPr>
@@ -7764,6 +7738,56 @@
     </w:sectPr>
   </w:body>
 </w:document>
+</file>
+
+<file path=word/endnotes.xml><?xml version="1.0" encoding="utf-8"?>
+<w:endnotes xmlns:wpc="http://schemas.microsoft.com/office/word/2010/wordprocessingCanvas" xmlns:mc="http://schemas.openxmlformats.org/markup-compatibility/2006" xmlns:o="urn:schemas-microsoft-com:office:office" xmlns:r="http://schemas.openxmlformats.org/officeDocument/2006/relationships" xmlns:m="http://schemas.openxmlformats.org/officeDocument/2006/math" xmlns:v="urn:schemas-microsoft-com:vml" xmlns:wp14="http://schemas.microsoft.com/office/word/2010/wordprocessingDrawing" xmlns:wp="http://schemas.openxmlformats.org/drawingml/2006/wordprocessingDrawing" xmlns:w10="urn:schemas-microsoft-com:office:word" xmlns:w="http://schemas.openxmlformats.org/wordprocessingml/2006/main" xmlns:w14="http://schemas.microsoft.com/office/word/2010/wordml" xmlns:wpg="http://schemas.microsoft.com/office/word/2010/wordprocessingGroup" xmlns:wpi="http://schemas.microsoft.com/office/word/2010/wordprocessingInk" xmlns:wne="http://schemas.microsoft.com/office/word/2006/wordml" xmlns:wps="http://schemas.microsoft.com/office/word/2010/wordprocessingShape" mc:Ignorable="w14 wp14">
+  <w:endnote w:type="separator" w:id="-1">
+    <w:p>
+      <w:pPr>
+        <w:spacing w:after="0" w:line="240" w:lineRule="auto"/>
+      </w:pPr>
+      <w:r>
+        <w:separator/>
+      </w:r>
+    </w:p>
+  </w:endnote>
+  <w:endnote w:type="continuationSeparator" w:id="0">
+    <w:p>
+      <w:pPr>
+        <w:spacing w:after="0" w:line="240" w:lineRule="auto"/>
+      </w:pPr>
+      <w:r>
+        <w:continuationSeparator/>
+      </w:r>
+    </w:p>
+  </w:endnote>
+</w:endnotes>
+</file>
+
+<file path=word/footnotes.xml><?xml version="1.0" encoding="utf-8"?>
+<w:footnotes xmlns:wpc="http://schemas.microsoft.com/office/word/2010/wordprocessingCanvas" xmlns:mc="http://schemas.openxmlformats.org/markup-compatibility/2006" xmlns:o="urn:schemas-microsoft-com:office:office" xmlns:r="http://schemas.openxmlformats.org/officeDocument/2006/relationships" xmlns:m="http://schemas.openxmlformats.org/officeDocument/2006/math" xmlns:v="urn:schemas-microsoft-com:vml" xmlns:wp14="http://schemas.microsoft.com/office/word/2010/wordprocessingDrawing" xmlns:wp="http://schemas.openxmlformats.org/drawingml/2006/wordprocessingDrawing" xmlns:w10="urn:schemas-microsoft-com:office:word" xmlns:w="http://schemas.openxmlformats.org/wordprocessingml/2006/main" xmlns:w14="http://schemas.microsoft.com/office/word/2010/wordml" xmlns:wpg="http://schemas.microsoft.com/office/word/2010/wordprocessingGroup" xmlns:wpi="http://schemas.microsoft.com/office/word/2010/wordprocessingInk" xmlns:wne="http://schemas.microsoft.com/office/word/2006/wordml" xmlns:wps="http://schemas.microsoft.com/office/word/2010/wordprocessingShape" mc:Ignorable="w14 wp14">
+  <w:footnote w:type="separator" w:id="-1">
+    <w:p>
+      <w:pPr>
+        <w:spacing w:after="0" w:line="240" w:lineRule="auto"/>
+      </w:pPr>
+      <w:r>
+        <w:separator/>
+      </w:r>
+    </w:p>
+  </w:footnote>
+  <w:footnote w:type="continuationSeparator" w:id="0">
+    <w:p>
+      <w:pPr>
+        <w:spacing w:after="0" w:line="240" w:lineRule="auto"/>
+      </w:pPr>
+      <w:r>
+        <w:continuationSeparator/>
+      </w:r>
+    </w:p>
+  </w:footnote>
+</w:footnotes>
 </file>
 
 <file path=word/numbering.xml><?xml version="1.0" encoding="utf-8"?>
@@ -8138,6 +8162,50 @@
       <w:contextualSpacing/>
     </w:pPr>
   </w:style>
+  <w:style w:type="paragraph" w:styleId="Kopfzeile">
+    <w:name w:val="header"/>
+    <w:basedOn w:val="Standard"/>
+    <w:link w:val="KopfzeileZchn"/>
+    <w:uiPriority w:val="99"/>
+    <w:unhideWhenUsed/>
+    <w:rsid w:val="00F17CD0"/>
+    <w:pPr>
+      <w:tabs>
+        <w:tab w:val="center" w:pos="4536"/>
+        <w:tab w:val="right" w:pos="9072"/>
+      </w:tabs>
+      <w:spacing w:after="0" w:line="240" w:lineRule="auto"/>
+    </w:pPr>
+  </w:style>
+  <w:style w:type="character" w:customStyle="1" w:styleId="KopfzeileZchn">
+    <w:name w:val="Kopfzeile Zchn"/>
+    <w:basedOn w:val="Absatz-Standardschriftart"/>
+    <w:link w:val="Kopfzeile"/>
+    <w:uiPriority w:val="99"/>
+    <w:rsid w:val="00F17CD0"/>
+  </w:style>
+  <w:style w:type="paragraph" w:styleId="Fuzeile">
+    <w:name w:val="footer"/>
+    <w:basedOn w:val="Standard"/>
+    <w:link w:val="FuzeileZchn"/>
+    <w:uiPriority w:val="99"/>
+    <w:unhideWhenUsed/>
+    <w:rsid w:val="00F17CD0"/>
+    <w:pPr>
+      <w:tabs>
+        <w:tab w:val="center" w:pos="4536"/>
+        <w:tab w:val="right" w:pos="9072"/>
+      </w:tabs>
+      <w:spacing w:after="0" w:line="240" w:lineRule="auto"/>
+    </w:pPr>
+  </w:style>
+  <w:style w:type="character" w:customStyle="1" w:styleId="FuzeileZchn">
+    <w:name w:val="Fußzeile Zchn"/>
+    <w:basedOn w:val="Absatz-Standardschriftart"/>
+    <w:link w:val="Fuzeile"/>
+    <w:uiPriority w:val="99"/>
+    <w:rsid w:val="00F17CD0"/>
+  </w:style>
 </w:styles>
 </file>
 
@@ -8415,6 +8483,50 @@
       <w:ind w:left="720"/>
       <w:contextualSpacing/>
     </w:pPr>
+  </w:style>
+  <w:style w:type="paragraph" w:styleId="Kopfzeile">
+    <w:name w:val="header"/>
+    <w:basedOn w:val="Standard"/>
+    <w:link w:val="KopfzeileZchn"/>
+    <w:uiPriority w:val="99"/>
+    <w:unhideWhenUsed/>
+    <w:rsid w:val="00F17CD0"/>
+    <w:pPr>
+      <w:tabs>
+        <w:tab w:val="center" w:pos="4536"/>
+        <w:tab w:val="right" w:pos="9072"/>
+      </w:tabs>
+      <w:spacing w:after="0" w:line="240" w:lineRule="auto"/>
+    </w:pPr>
+  </w:style>
+  <w:style w:type="character" w:customStyle="1" w:styleId="KopfzeileZchn">
+    <w:name w:val="Kopfzeile Zchn"/>
+    <w:basedOn w:val="Absatz-Standardschriftart"/>
+    <w:link w:val="Kopfzeile"/>
+    <w:uiPriority w:val="99"/>
+    <w:rsid w:val="00F17CD0"/>
+  </w:style>
+  <w:style w:type="paragraph" w:styleId="Fuzeile">
+    <w:name w:val="footer"/>
+    <w:basedOn w:val="Standard"/>
+    <w:link w:val="FuzeileZchn"/>
+    <w:uiPriority w:val="99"/>
+    <w:unhideWhenUsed/>
+    <w:rsid w:val="00F17CD0"/>
+    <w:pPr>
+      <w:tabs>
+        <w:tab w:val="center" w:pos="4536"/>
+        <w:tab w:val="right" w:pos="9072"/>
+      </w:tabs>
+      <w:spacing w:after="0" w:line="240" w:lineRule="auto"/>
+    </w:pPr>
+  </w:style>
+  <w:style w:type="character" w:customStyle="1" w:styleId="FuzeileZchn">
+    <w:name w:val="Fußzeile Zchn"/>
+    <w:basedOn w:val="Absatz-Standardschriftart"/>
+    <w:link w:val="Fuzeile"/>
+    <w:uiPriority w:val="99"/>
+    <w:rsid w:val="00F17CD0"/>
   </w:style>
 </w:styles>
 </file>
@@ -8709,7 +8821,7 @@
 </file>
 
 <file path=customXml/itemProps1.xml><?xml version="1.0" encoding="utf-8"?>
-<ds:datastoreItem xmlns:ds="http://schemas.openxmlformats.org/officeDocument/2006/customXml" ds:itemID="{0DAC81AF-5F08-4821-BE37-22FB3C1683E5}">
+<ds:datastoreItem xmlns:ds="http://schemas.openxmlformats.org/officeDocument/2006/customXml" ds:itemID="{46EF1164-82A7-4756-A930-7F3B42E46EFA}">
   <ds:schemaRefs>
     <ds:schemaRef ds:uri="http://schemas.openxmlformats.org/officeDocument/2006/bibliography"/>
   </ds:schemaRefs>

</xml_diff>